<commit_message>
Initial port to Adafruit RP2040 Prop-Maker Feather with I2S Audio Amplifier
</commit_message>
<xml_diff>
--- a/documentation/Persistence of Vision Lightsaber.docx
+++ b/documentation/Persistence of Vision Lightsaber.docx
@@ -15,6 +15,9 @@
         <w:pStyle w:val="Heading1"/>
       </w:pPr>
       <w:r>
+        <w:rPr>
+          <w:noProof/>
+        </w:rPr>
         <w:drawing>
           <wp:inline distT="0" distB="0" distL="0" distR="0" wp14:anchorId="47607D57" wp14:editId="5AF7AC71">
             <wp:extent cx="6858000" cy="3394710"/>
@@ -233,6 +236,26 @@
     </w:p>
     <w:p>
       <w:pPr>
+        <w:pStyle w:val="ListParagraph"/>
+        <w:numPr>
+          <w:ilvl w:val="0"/>
+          <w:numId w:val="2"/>
+        </w:numPr>
+      </w:pPr>
+      <w:hyperlink r:id="rId8" w:history="1">
+        <w:r>
+          <w:rPr>
+            <w:rStyle w:val="Hyperlink"/>
+          </w:rPr>
+          <w:t>4 pin JST connector with enough wire to install</w:t>
+        </w:r>
+      </w:hyperlink>
+      <w:r>
+        <w:t xml:space="preserve"> </w:t>
+      </w:r>
+    </w:p>
+    <w:p>
+      <w:pPr>
         <w:pStyle w:val="Heading1"/>
       </w:pPr>
       <w:r>
@@ -260,6 +283,7 @@
         </w:numPr>
       </w:pPr>
       <w:r>
+        <w:lastRenderedPageBreak/>
         <w:t>25.9mm x 48.2mm (20mm clearance underneath)</w:t>
       </w:r>
     </w:p>
@@ -278,7 +302,6 @@
         <w:rPr>
           <w:strike/>
         </w:rPr>
-        <w:lastRenderedPageBreak/>
         <w:t>RP2040 3.3V</w:t>
       </w:r>
     </w:p>
@@ -366,7 +389,7 @@
       </w:r>
     </w:p>
     <w:p>
-      <w:hyperlink r:id="rId8" w:history="1">
+      <w:hyperlink r:id="rId9" w:history="1">
         <w:r>
           <w:rPr>
             <w:rStyle w:val="Hyperlink"/>
@@ -405,7 +428,7 @@
           <w:strike/>
         </w:rPr>
       </w:pPr>
-      <w:hyperlink r:id="rId9" w:anchor="nav-specification" w:history="1">
+      <w:hyperlink r:id="rId10" w:anchor="nav-specification" w:history="1">
         <w:r>
           <w:rPr>
             <w:rStyle w:val="Hyperlink"/>
@@ -457,6 +480,247 @@
         <w:t xml:space="preserve">analog input so you can generate frequencies dynamically using DACs or PWM </w:t>
       </w:r>
     </w:p>
+    <w:p>
+      <w:pPr>
+        <w:pStyle w:val="Heading1"/>
+      </w:pPr>
+      <w:r>
+        <w:t>Power Button</w:t>
+      </w:r>
+    </w:p>
+    <w:p>
+      <w:r>
+        <w:drawing>
+          <wp:inline distT="0" distB="0" distL="0" distR="0" wp14:anchorId="1FFD07F7" wp14:editId="08CE1963">
+            <wp:extent cx="2724150" cy="2043113"/>
+            <wp:effectExtent l="0" t="0" r="0" b="0"/>
+            <wp:docPr id="814460750" name="Picture 1" descr="A close-up of a button&#10;&#10;AI-generated content may be incorrect.">
+              <a:hlinkClick xmlns:a="http://schemas.openxmlformats.org/drawingml/2006/main" r:id="rId11"/>
+            </wp:docPr>
+            <wp:cNvGraphicFramePr>
+              <a:graphicFrameLocks xmlns:a="http://schemas.openxmlformats.org/drawingml/2006/main" noChangeAspect="1"/>
+            </wp:cNvGraphicFramePr>
+            <a:graphic xmlns:a="http://schemas.openxmlformats.org/drawingml/2006/main">
+              <a:graphicData uri="http://schemas.openxmlformats.org/drawingml/2006/picture">
+                <pic:pic xmlns:pic="http://schemas.openxmlformats.org/drawingml/2006/picture">
+                  <pic:nvPicPr>
+                    <pic:cNvPr id="814460750" name="Picture 1" descr="A close-up of a button&#10;&#10;AI-generated content may be incorrect.">
+                      <a:hlinkClick r:id="rId11"/>
+                    </pic:cNvPr>
+                    <pic:cNvPicPr/>
+                  </pic:nvPicPr>
+                  <pic:blipFill>
+                    <a:blip r:embed="rId12"/>
+                    <a:stretch>
+                      <a:fillRect/>
+                    </a:stretch>
+                  </pic:blipFill>
+                  <pic:spPr>
+                    <a:xfrm>
+                      <a:off x="0" y="0"/>
+                      <a:ext cx="2729121" cy="2046842"/>
+                    </a:xfrm>
+                    <a:prstGeom prst="rect">
+                      <a:avLst/>
+                    </a:prstGeom>
+                  </pic:spPr>
+                </pic:pic>
+              </a:graphicData>
+            </a:graphic>
+          </wp:inline>
+        </w:drawing>
+      </w:r>
+    </w:p>
+    <w:p>
+      <w:r>
+        <w:t xml:space="preserve">4 pin JST connector (LEDs) with enough wire to install </w:t>
+      </w:r>
+    </w:p>
+    <w:p>
+      <w:r>
+        <w:t>2 pin JST connector (button)</w:t>
+      </w:r>
+      <w:r>
+        <w:t xml:space="preserve"> </w:t>
+      </w:r>
+      <w:r>
+        <w:t>with enough wire to install</w:t>
+      </w:r>
+    </w:p>
+    <w:p>
+      <w:pPr>
+        <w:pStyle w:val="ListParagraph"/>
+        <w:numPr>
+          <w:ilvl w:val="0"/>
+          <w:numId w:val="5"/>
+        </w:numPr>
+      </w:pPr>
+      <w:r>
+        <w:t xml:space="preserve">or - </w:t>
+      </w:r>
+    </w:p>
+    <w:p>
+      <w:r>
+        <w:t>Screw Terminal Block</w:t>
+      </w:r>
+    </w:p>
+    <w:p>
+      <w:r>
+        <w:t>On the back there are two gold contacts for the button and 4 for the RGB LED ring (one anode and 3 cathodes for each red, green, and blue).</w:t>
+      </w:r>
+      <w:r>
+        <w:t xml:space="preserve"> </w:t>
+      </w:r>
+      <w:r>
+        <w:t xml:space="preserve">Power the anode at 3-6V and light up the red, green, and blue </w:t>
+      </w:r>
+      <w:r>
+        <w:lastRenderedPageBreak/>
+        <w:t xml:space="preserve">LEDs by pulling their designated contacts to ground as you desire – there's a </w:t>
+      </w:r>
+      <w:proofErr w:type="gramStart"/>
+      <w:r>
+        <w:t>built in</w:t>
+      </w:r>
+      <w:proofErr w:type="gramEnd"/>
+      <w:r>
+        <w:t xml:space="preserve"> resistor! If you want to use this with a higher voltage, say 12V or 24V, simply add a 1K ohm resistor in series with the LED cathodes to keep the LED current at around 20mA. You can PWM the RGB pins to make any color you like.</w:t>
+      </w:r>
+    </w:p>
+    <w:p>
+      <w:r>
+        <w:t xml:space="preserve">This button is a momentary push button, when you </w:t>
+      </w:r>
+      <w:proofErr w:type="gramStart"/>
+      <w:r>
+        <w:t>press it</w:t>
+      </w:r>
+      <w:proofErr w:type="gramEnd"/>
+      <w:r>
+        <w:t xml:space="preserve"> the '</w:t>
+      </w:r>
+      <w:proofErr w:type="gramStart"/>
+      <w:r>
+        <w:t>normally-open</w:t>
+      </w:r>
+      <w:proofErr w:type="gramEnd"/>
+      <w:r>
+        <w:t xml:space="preserve">' contact shorts to the common contact. When you release it, the contacts </w:t>
+      </w:r>
+      <w:proofErr w:type="gramStart"/>
+      <w:r>
+        <w:t>open up</w:t>
+      </w:r>
+      <w:proofErr w:type="gramEnd"/>
+      <w:r>
+        <w:t xml:space="preserve"> again.</w:t>
+      </w:r>
+    </w:p>
+    <w:p/>
+    <w:p>
+      <w:r>
+        <w:t>The switch and LED are electrically separated, so to change the color, use a microcontroller to both read the contact pins and toggle the color control pins.</w:t>
+      </w:r>
+    </w:p>
+    <w:p>
+      <w:pPr>
+        <w:pStyle w:val="Heading1"/>
+      </w:pPr>
+      <w:r>
+        <w:t>Speaker</w:t>
+      </w:r>
+    </w:p>
+    <w:p>
+      <w:hyperlink r:id="rId13" w:history="1">
+        <w:r>
+          <w:rPr>
+            <w:rStyle w:val="Hyperlink"/>
+          </w:rPr>
+          <w:t xml:space="preserve">Amazon.com: 23mm Square Mega Bass </w:t>
+        </w:r>
+        <w:proofErr w:type="gramStart"/>
+        <w:r>
+          <w:rPr>
+            <w:rStyle w:val="Hyperlink"/>
+          </w:rPr>
+          <w:t>Speaker :</w:t>
+        </w:r>
+        <w:proofErr w:type="gramEnd"/>
+        <w:r>
+          <w:rPr>
+            <w:rStyle w:val="Hyperlink"/>
+          </w:rPr>
+          <w:t xml:space="preserve"> Musical Instruments</w:t>
+        </w:r>
+      </w:hyperlink>
+    </w:p>
+    <w:p>
+      <w:hyperlink r:id="rId14" w:history="1">
+        <w:r>
+          <w:rPr>
+            <w:rStyle w:val="Hyperlink"/>
+          </w:rPr>
+          <w:t xml:space="preserve">Amazon.com: WENBIXIA 2pcs 1 Inch 28mm Woofer Speaker 4OHM 3W </w:t>
+        </w:r>
+        <w:proofErr w:type="gramStart"/>
+        <w:r>
+          <w:rPr>
+            <w:rStyle w:val="Hyperlink"/>
+          </w:rPr>
+          <w:t>8 ohm</w:t>
+        </w:r>
+        <w:proofErr w:type="gramEnd"/>
+        <w:r>
+          <w:rPr>
+            <w:rStyle w:val="Hyperlink"/>
+          </w:rPr>
+          <w:t xml:space="preserve"> 8R 2W Magnet Full Range Speaker Bass Audio Round Square Loudspeaker (</w:t>
+        </w:r>
+        <w:proofErr w:type="gramStart"/>
+        <w:r>
+          <w:rPr>
+            <w:rStyle w:val="Hyperlink"/>
+          </w:rPr>
+          <w:t>Color :</w:t>
+        </w:r>
+        <w:proofErr w:type="gramEnd"/>
+        <w:r>
+          <w:rPr>
+            <w:rStyle w:val="Hyperlink"/>
+          </w:rPr>
+          <w:t xml:space="preserve"> 3W </w:t>
+        </w:r>
+        <w:proofErr w:type="gramStart"/>
+        <w:r>
+          <w:rPr>
+            <w:rStyle w:val="Hyperlink"/>
+          </w:rPr>
+          <w:t>4 ohm</w:t>
+        </w:r>
+        <w:proofErr w:type="gramEnd"/>
+        <w:r>
+          <w:rPr>
+            <w:rStyle w:val="Hyperlink"/>
+          </w:rPr>
+          <w:t xml:space="preserve"> 28MM</w:t>
+        </w:r>
+        <w:proofErr w:type="gramStart"/>
+        <w:r>
+          <w:rPr>
+            <w:rStyle w:val="Hyperlink"/>
+          </w:rPr>
+          <w:t>) :</w:t>
+        </w:r>
+        <w:proofErr w:type="gramEnd"/>
+        <w:r>
+          <w:rPr>
+            <w:rStyle w:val="Hyperlink"/>
+          </w:rPr>
+          <w:t xml:space="preserve"> Electronics</w:t>
+        </w:r>
+      </w:hyperlink>
+    </w:p>
+    <w:p/>
     <w:sectPr>
       <w:pgSz w:w="12240" w:h="15840"/>
       <w:pgMar w:top="720" w:right="720" w:bottom="720" w:left="720" w:header="720" w:footer="720" w:gutter="0"/>
@@ -696,6 +960,119 @@
     </w:lvl>
   </w:abstractNum>
   <w:abstractNum w:abstractNumId="2" w15:restartNumberingAfterBreak="0">
+    <w:nsid w:val="2BD41267"/>
+    <w:multiLevelType w:val="hybridMultilevel"/>
+    <w:tmpl w:val="61E02A78"/>
+    <w:lvl w:ilvl="0" w:tplc="344A554A">
+      <w:start w:val="2"/>
+      <w:numFmt w:val="bullet"/>
+      <w:lvlText w:val="-"/>
+      <w:lvlJc w:val="left"/>
+      <w:pPr>
+        <w:ind w:left="405" w:hanging="360"/>
+      </w:pPr>
+      <w:rPr>
+        <w:rFonts w:ascii="Aptos" w:eastAsiaTheme="minorHAnsi" w:hAnsi="Aptos" w:cstheme="minorBidi" w:hint="default"/>
+      </w:rPr>
+    </w:lvl>
+    <w:lvl w:ilvl="1" w:tplc="04090003" w:tentative="1">
+      <w:start w:val="1"/>
+      <w:numFmt w:val="bullet"/>
+      <w:lvlText w:val="o"/>
+      <w:lvlJc w:val="left"/>
+      <w:pPr>
+        <w:ind w:left="1125" w:hanging="360"/>
+      </w:pPr>
+      <w:rPr>
+        <w:rFonts w:ascii="Courier New" w:hAnsi="Courier New" w:cs="Courier New" w:hint="default"/>
+      </w:rPr>
+    </w:lvl>
+    <w:lvl w:ilvl="2" w:tplc="04090005" w:tentative="1">
+      <w:start w:val="1"/>
+      <w:numFmt w:val="bullet"/>
+      <w:lvlText w:val=""/>
+      <w:lvlJc w:val="left"/>
+      <w:pPr>
+        <w:ind w:left="1845" w:hanging="360"/>
+      </w:pPr>
+      <w:rPr>
+        <w:rFonts w:ascii="Wingdings" w:hAnsi="Wingdings" w:hint="default"/>
+      </w:rPr>
+    </w:lvl>
+    <w:lvl w:ilvl="3" w:tplc="04090001" w:tentative="1">
+      <w:start w:val="1"/>
+      <w:numFmt w:val="bullet"/>
+      <w:lvlText w:val=""/>
+      <w:lvlJc w:val="left"/>
+      <w:pPr>
+        <w:ind w:left="2565" w:hanging="360"/>
+      </w:pPr>
+      <w:rPr>
+        <w:rFonts w:ascii="Symbol" w:hAnsi="Symbol" w:hint="default"/>
+      </w:rPr>
+    </w:lvl>
+    <w:lvl w:ilvl="4" w:tplc="04090003" w:tentative="1">
+      <w:start w:val="1"/>
+      <w:numFmt w:val="bullet"/>
+      <w:lvlText w:val="o"/>
+      <w:lvlJc w:val="left"/>
+      <w:pPr>
+        <w:ind w:left="3285" w:hanging="360"/>
+      </w:pPr>
+      <w:rPr>
+        <w:rFonts w:ascii="Courier New" w:hAnsi="Courier New" w:cs="Courier New" w:hint="default"/>
+      </w:rPr>
+    </w:lvl>
+    <w:lvl w:ilvl="5" w:tplc="04090005" w:tentative="1">
+      <w:start w:val="1"/>
+      <w:numFmt w:val="bullet"/>
+      <w:lvlText w:val=""/>
+      <w:lvlJc w:val="left"/>
+      <w:pPr>
+        <w:ind w:left="4005" w:hanging="360"/>
+      </w:pPr>
+      <w:rPr>
+        <w:rFonts w:ascii="Wingdings" w:hAnsi="Wingdings" w:hint="default"/>
+      </w:rPr>
+    </w:lvl>
+    <w:lvl w:ilvl="6" w:tplc="04090001" w:tentative="1">
+      <w:start w:val="1"/>
+      <w:numFmt w:val="bullet"/>
+      <w:lvlText w:val=""/>
+      <w:lvlJc w:val="left"/>
+      <w:pPr>
+        <w:ind w:left="4725" w:hanging="360"/>
+      </w:pPr>
+      <w:rPr>
+        <w:rFonts w:ascii="Symbol" w:hAnsi="Symbol" w:hint="default"/>
+      </w:rPr>
+    </w:lvl>
+    <w:lvl w:ilvl="7" w:tplc="04090003" w:tentative="1">
+      <w:start w:val="1"/>
+      <w:numFmt w:val="bullet"/>
+      <w:lvlText w:val="o"/>
+      <w:lvlJc w:val="left"/>
+      <w:pPr>
+        <w:ind w:left="5445" w:hanging="360"/>
+      </w:pPr>
+      <w:rPr>
+        <w:rFonts w:ascii="Courier New" w:hAnsi="Courier New" w:cs="Courier New" w:hint="default"/>
+      </w:rPr>
+    </w:lvl>
+    <w:lvl w:ilvl="8" w:tplc="04090005" w:tentative="1">
+      <w:start w:val="1"/>
+      <w:numFmt w:val="bullet"/>
+      <w:lvlText w:val=""/>
+      <w:lvlJc w:val="left"/>
+      <w:pPr>
+        <w:ind w:left="6165" w:hanging="360"/>
+      </w:pPr>
+      <w:rPr>
+        <w:rFonts w:ascii="Wingdings" w:hAnsi="Wingdings" w:hint="default"/>
+      </w:rPr>
+    </w:lvl>
+  </w:abstractNum>
+  <w:abstractNum w:abstractNumId="3" w15:restartNumberingAfterBreak="0">
     <w:nsid w:val="31EF6456"/>
     <w:multiLevelType w:val="hybridMultilevel"/>
     <w:tmpl w:val="E1EE1EC0"/>
@@ -808,7 +1185,7 @@
       </w:rPr>
     </w:lvl>
   </w:abstractNum>
-  <w:abstractNum w:abstractNumId="3" w15:restartNumberingAfterBreak="0">
+  <w:abstractNum w:abstractNumId="4" w15:restartNumberingAfterBreak="0">
     <w:nsid w:val="6A410828"/>
     <w:multiLevelType w:val="hybridMultilevel"/>
     <w:tmpl w:val="367E0D76"/>
@@ -925,13 +1302,16 @@
     <w:abstractNumId w:val="1"/>
   </w:num>
   <w:num w:numId="2" w16cid:durableId="1732850019">
-    <w:abstractNumId w:val="3"/>
+    <w:abstractNumId w:val="4"/>
   </w:num>
   <w:num w:numId="3" w16cid:durableId="2130271676">
-    <w:abstractNumId w:val="2"/>
+    <w:abstractNumId w:val="3"/>
   </w:num>
   <w:num w:numId="4" w16cid:durableId="1872841082">
     <w:abstractNumId w:val="0"/>
+  </w:num>
+  <w:num w:numId="5" w16cid:durableId="678434227">
+    <w:abstractNumId w:val="2"/>
   </w:num>
 </w:numbering>
 </file>
@@ -1539,7 +1919,6 @@
   <w:style w:type="character" w:default="1" w:styleId="DefaultParagraphFont">
     <w:name w:val="Default Paragraph Font"/>
     <w:uiPriority w:val="1"/>
-    <w:semiHidden/>
     <w:unhideWhenUsed/>
   </w:style>
   <w:style w:type="table" w:default="1" w:styleId="TableNormal">

</xml_diff>